<commit_message>
added formal (math) description
</commit_message>
<xml_diff>
--- a/Descr.docx
+++ b/Descr.docx
@@ -39,39 +39,15 @@
           <w:sz w:val="28"/>
           <w:szCs w:val="28"/>
         </w:rPr>
-        <w:t>В этой работе будет рассматриваться задача размещения графа на линейке. В рассмотренных источниках авторы рассматривают различные варианты графов, но некоторые</w:t>
-      </w:r>
-      <w:r>
-        <w:rPr>
-          <w:rFonts w:ascii="Times New Roman" w:hAnsi="Times New Roman" w:cs="Times New Roman"/>
-          <w:sz w:val="28"/>
-          <w:szCs w:val="28"/>
-        </w:rPr>
-        <w:t xml:space="preserve"> свойства повторяются: граф неориентированный, невзвешенный (эти два</w:t>
-      </w:r>
-      <w:r>
-        <w:rPr>
-          <w:rFonts w:ascii="Times New Roman" w:hAnsi="Times New Roman" w:cs="Times New Roman"/>
-          <w:sz w:val="28"/>
-          <w:szCs w:val="28"/>
-        </w:rPr>
-        <w:t xml:space="preserve"> свойства не важны, так для нахождения идеального расположения во всех источниках учитывается только количество рёбер между расположенными на линейке вершинами), </w:t>
-      </w:r>
-      <w:r>
-        <w:rPr>
-          <w:rFonts w:ascii="Times New Roman" w:hAnsi="Times New Roman" w:cs="Times New Roman"/>
-          <w:sz w:val="28"/>
-          <w:szCs w:val="28"/>
-        </w:rPr>
-        <w:t xml:space="preserve">также </w:t>
-      </w:r>
-      <w:r>
-        <w:rPr>
-          <w:rFonts w:ascii="Times New Roman" w:hAnsi="Times New Roman" w:cs="Times New Roman"/>
-          <w:sz w:val="28"/>
-          <w:szCs w:val="28"/>
-        </w:rPr>
-        <w:t xml:space="preserve">это </w:t>
+        <w:t xml:space="preserve">В этой работе будет рассматриваться задача размещения графа на линейке. </w:t>
+      </w:r>
+      <w:r>
+        <w:rPr>
+          <w:rFonts w:ascii="Times New Roman" w:hAnsi="Times New Roman" w:cs="Times New Roman"/>
+          <w:sz w:val="28"/>
+          <w:szCs w:val="28"/>
+        </w:rPr>
+        <w:t xml:space="preserve">В самой задаче решение ищется для невзвешенного </w:t>
       </w:r>
       <w:proofErr w:type="spellStart"/>
       <w:r>
@@ -80,7 +56,7 @@
           <w:sz w:val="28"/>
           <w:szCs w:val="28"/>
         </w:rPr>
-        <w:t>мультиграф</w:t>
+        <w:t>мультиграфа</w:t>
       </w:r>
       <w:proofErr w:type="spellEnd"/>
       <w:r>
@@ -89,7 +65,168 @@
           <w:sz w:val="28"/>
           <w:szCs w:val="28"/>
         </w:rPr>
-        <w:t xml:space="preserve"> (без петель). </w:t>
+        <w:t xml:space="preserve">. </w:t>
+      </w:r>
+      <w:r>
+        <w:rPr>
+          <w:rFonts w:ascii="Times New Roman" w:hAnsi="Times New Roman" w:cs="Times New Roman"/>
+          <w:sz w:val="28"/>
+          <w:szCs w:val="28"/>
+        </w:rPr>
+        <w:t>Граф</w:t>
+      </w:r>
+      <w:r>
+        <w:rPr>
+          <w:rFonts w:ascii="Times New Roman" w:hAnsi="Times New Roman" w:cs="Times New Roman"/>
+          <w:sz w:val="28"/>
+          <w:szCs w:val="28"/>
+        </w:rPr>
+        <w:t xml:space="preserve"> </w:t>
+      </w:r>
+      <w:r>
+        <w:rPr>
+          <w:rFonts w:ascii="Times New Roman" w:hAnsi="Times New Roman" w:cs="Times New Roman"/>
+          <w:sz w:val="28"/>
+          <w:szCs w:val="28"/>
+          <w:lang w:val="en-US"/>
+        </w:rPr>
+        <w:t>G</w:t>
+      </w:r>
+      <w:r>
+        <w:rPr>
+          <w:rFonts w:ascii="Times New Roman" w:hAnsi="Times New Roman" w:cs="Times New Roman"/>
+          <w:sz w:val="28"/>
+          <w:szCs w:val="28"/>
+        </w:rPr>
+        <w:t xml:space="preserve"> (</w:t>
+      </w:r>
+      <w:r>
+        <w:rPr>
+          <w:rFonts w:ascii="Times New Roman" w:hAnsi="Times New Roman" w:cs="Times New Roman"/>
+          <w:sz w:val="28"/>
+          <w:szCs w:val="28"/>
+          <w:lang w:val="en-US"/>
+        </w:rPr>
+        <w:t>V</w:t>
+      </w:r>
+      <w:r>
+        <w:rPr>
+          <w:rFonts w:ascii="Times New Roman" w:hAnsi="Times New Roman" w:cs="Times New Roman"/>
+          <w:sz w:val="28"/>
+          <w:szCs w:val="28"/>
+        </w:rPr>
+        <w:t xml:space="preserve">, </w:t>
+      </w:r>
+      <w:r>
+        <w:rPr>
+          <w:rFonts w:ascii="Times New Roman" w:hAnsi="Times New Roman" w:cs="Times New Roman"/>
+          <w:sz w:val="28"/>
+          <w:szCs w:val="28"/>
+          <w:lang w:val="en-US"/>
+        </w:rPr>
+        <w:t>U</w:t>
+      </w:r>
+      <w:r>
+        <w:rPr>
+          <w:rFonts w:ascii="Times New Roman" w:hAnsi="Times New Roman" w:cs="Times New Roman"/>
+          <w:sz w:val="28"/>
+          <w:szCs w:val="28"/>
+        </w:rPr>
+        <w:t>)</w:t>
+      </w:r>
+      <w:r>
+        <w:rPr>
+          <w:rFonts w:ascii="Times New Roman" w:hAnsi="Times New Roman" w:cs="Times New Roman"/>
+          <w:sz w:val="28"/>
+          <w:szCs w:val="28"/>
+        </w:rPr>
+        <w:t xml:space="preserve"> – математический объект, я </w:t>
+      </w:r>
+      <w:proofErr w:type="spellStart"/>
+      <w:r>
+        <w:rPr>
+          <w:rFonts w:ascii="Times New Roman" w:hAnsi="Times New Roman" w:cs="Times New Roman"/>
+          <w:sz w:val="28"/>
+          <w:szCs w:val="28"/>
+        </w:rPr>
+        <w:t>вляющийся</w:t>
+      </w:r>
+      <w:proofErr w:type="spellEnd"/>
+      <w:r>
+        <w:rPr>
+          <w:rFonts w:ascii="Times New Roman" w:hAnsi="Times New Roman" w:cs="Times New Roman"/>
+          <w:sz w:val="28"/>
+          <w:szCs w:val="28"/>
+        </w:rPr>
+        <w:t xml:space="preserve"> совокупностью множеств вершин </w:t>
+      </w:r>
+      <w:r>
+        <w:rPr>
+          <w:rFonts w:ascii="Times New Roman" w:hAnsi="Times New Roman" w:cs="Times New Roman"/>
+          <w:sz w:val="28"/>
+          <w:szCs w:val="28"/>
+          <w:lang w:val="en-US"/>
+        </w:rPr>
+        <w:t>V</w:t>
+      </w:r>
+      <w:r>
+        <w:rPr>
+          <w:rFonts w:ascii="Times New Roman" w:hAnsi="Times New Roman" w:cs="Times New Roman"/>
+          <w:sz w:val="28"/>
+          <w:szCs w:val="28"/>
+        </w:rPr>
+        <w:t xml:space="preserve"> </w:t>
+      </w:r>
+      <w:r>
+        <w:rPr>
+          <w:rFonts w:ascii="Times New Roman" w:hAnsi="Times New Roman" w:cs="Times New Roman"/>
+          <w:sz w:val="28"/>
+          <w:szCs w:val="28"/>
+        </w:rPr>
+        <w:t xml:space="preserve">и рёбер </w:t>
+      </w:r>
+      <w:r>
+        <w:rPr>
+          <w:rFonts w:ascii="Times New Roman" w:hAnsi="Times New Roman" w:cs="Times New Roman"/>
+          <w:sz w:val="28"/>
+          <w:szCs w:val="28"/>
+          <w:lang w:val="en-US"/>
+        </w:rPr>
+        <w:t>U</w:t>
+      </w:r>
+      <w:r>
+        <w:rPr>
+          <w:rFonts w:ascii="Times New Roman" w:hAnsi="Times New Roman" w:cs="Times New Roman"/>
+          <w:sz w:val="28"/>
+          <w:szCs w:val="28"/>
+        </w:rPr>
+        <w:t xml:space="preserve">. </w:t>
+      </w:r>
+      <w:r>
+        <w:rPr>
+          <w:rFonts w:ascii="Times New Roman" w:hAnsi="Times New Roman" w:cs="Times New Roman"/>
+          <w:sz w:val="28"/>
+          <w:szCs w:val="28"/>
+        </w:rPr>
+        <w:t xml:space="preserve">Петля – ребро, инцидентное (соединяющее) одной и той же вершине. </w:t>
+      </w:r>
+      <w:proofErr w:type="spellStart"/>
+      <w:r>
+        <w:rPr>
+          <w:rFonts w:ascii="Times New Roman" w:hAnsi="Times New Roman" w:cs="Times New Roman"/>
+          <w:sz w:val="28"/>
+          <w:szCs w:val="28"/>
+        </w:rPr>
+        <w:t>Мультиграф</w:t>
+      </w:r>
+      <w:proofErr w:type="spellEnd"/>
+      <w:r>
+        <w:rPr>
+          <w:rFonts w:ascii="Times New Roman" w:hAnsi="Times New Roman" w:cs="Times New Roman"/>
+          <w:sz w:val="28"/>
+          <w:szCs w:val="28"/>
+        </w:rPr>
+        <w:t xml:space="preserve"> – граф, в котором есть кратные рёбра, но нет петель.</w:t>
       </w:r>
     </w:p>
     <w:p>
@@ -109,293 +246,201 @@
           <w:sz w:val="28"/>
           <w:szCs w:val="28"/>
         </w:rPr>
-        <w:t>Далее приведена функция, по которой вычисляется суммарная длина рёбер графа</w:t>
-      </w:r>
-      <w:r>
-        <w:rPr>
-          <w:rFonts w:ascii="Times New Roman" w:hAnsi="Times New Roman" w:cs="Times New Roman"/>
-          <w:sz w:val="28"/>
-          <w:szCs w:val="28"/>
-        </w:rPr>
-        <w:t>:</w:t>
-      </w:r>
-    </w:p>
-    <w:p>
-      <w:pPr>
-        <w:spacing w:after="0" w:line="360" w:lineRule="auto"/>
-        <w:ind w:firstLine="709"/>
-        <w:jc w:val="both"/>
-        <w:rPr>
-          <w:rFonts w:ascii="Times New Roman" w:hAnsi="Times New Roman" w:cs="Times New Roman"/>
-          <w:sz w:val="28"/>
-          <w:szCs w:val="28"/>
-        </w:rPr>
-      </w:pPr>
-      <m:oMathPara>
-        <m:oMath>
-          <m:r>
-            <w:rPr>
-              <w:rFonts w:ascii="Cambria Math" w:hAnsi="Cambria Math" w:cs="Times New Roman"/>
-              <w:sz w:val="28"/>
-              <w:szCs w:val="28"/>
-            </w:rPr>
-            <m:t>L</m:t>
-          </m:r>
-          <m:d>
-            <m:dPr>
-              <m:ctrlPr>
-                <w:rPr>
-                  <w:rFonts w:ascii="Cambria Math" w:hAnsi="Cambria Math" w:cs="Times New Roman"/>
-                  <w:i/>
-                  <w:sz w:val="28"/>
-                  <w:szCs w:val="28"/>
-                </w:rPr>
-              </m:ctrlPr>
-            </m:dPr>
-            <m:e>
-              <m:r>
-                <w:rPr>
-                  <w:rFonts w:ascii="Cambria Math" w:hAnsi="Cambria Math" w:cs="Times New Roman"/>
-                  <w:sz w:val="28"/>
-                  <w:szCs w:val="28"/>
-                </w:rPr>
-                <m:t>G</m:t>
-              </m:r>
-            </m:e>
-          </m:d>
-          <m:r>
-            <w:rPr>
-              <w:rFonts w:ascii="Cambria Math" w:hAnsi="Cambria Math" w:cs="Times New Roman"/>
-              <w:sz w:val="28"/>
-              <w:szCs w:val="28"/>
-            </w:rPr>
-            <m:t>=</m:t>
-          </m:r>
-          <m:f>
-            <m:fPr>
-              <m:ctrlPr>
-                <w:rPr>
-                  <w:rFonts w:ascii="Cambria Math" w:hAnsi="Cambria Math" w:cs="Times New Roman"/>
-                  <w:i/>
-                  <w:sz w:val="28"/>
-                  <w:szCs w:val="28"/>
-                </w:rPr>
-              </m:ctrlPr>
-            </m:fPr>
-            <m:num>
-              <m:r>
-                <w:rPr>
-                  <w:rFonts w:ascii="Cambria Math" w:hAnsi="Cambria Math" w:cs="Times New Roman"/>
-                  <w:sz w:val="28"/>
-                  <w:szCs w:val="28"/>
-                </w:rPr>
-                <m:t>1</m:t>
-              </m:r>
-            </m:num>
-            <m:den>
-              <m:r>
-                <w:rPr>
-                  <w:rFonts w:ascii="Cambria Math" w:hAnsi="Cambria Math" w:cs="Times New Roman"/>
-                  <w:sz w:val="28"/>
-                  <w:szCs w:val="28"/>
-                </w:rPr>
-                <m:t>2</m:t>
-              </m:r>
-            </m:den>
-          </m:f>
-          <m:nary>
-            <m:naryPr>
-              <m:chr m:val="∑"/>
-              <m:limLoc m:val="undOvr"/>
-              <m:ctrlPr>
-                <w:rPr>
-                  <w:rFonts w:ascii="Cambria Math" w:hAnsi="Cambria Math" w:cs="Times New Roman"/>
-                  <w:i/>
-                  <w:sz w:val="28"/>
-                  <w:szCs w:val="28"/>
-                </w:rPr>
-              </m:ctrlPr>
-            </m:naryPr>
-            <m:sub>
-              <m:r>
-                <w:rPr>
-                  <w:rFonts w:ascii="Cambria Math" w:hAnsi="Cambria Math" w:cs="Times New Roman"/>
-                  <w:sz w:val="28"/>
-                  <w:szCs w:val="28"/>
-                </w:rPr>
-                <m:t>i=1</m:t>
-              </m:r>
-            </m:sub>
-            <m:sup>
-              <m:r>
-                <w:rPr>
-                  <w:rFonts w:ascii="Cambria Math" w:hAnsi="Cambria Math" w:cs="Times New Roman"/>
-                  <w:sz w:val="28"/>
-                  <w:szCs w:val="28"/>
-                </w:rPr>
-                <m:t>n</m:t>
-              </m:r>
-            </m:sup>
-            <m:e>
-              <m:nary>
-                <m:naryPr>
-                  <m:chr m:val="∑"/>
-                  <m:limLoc m:val="undOvr"/>
-                  <m:ctrlPr>
-                    <w:rPr>
-                      <w:rFonts w:ascii="Cambria Math" w:hAnsi="Cambria Math" w:cs="Times New Roman"/>
-                      <w:i/>
-                      <w:sz w:val="28"/>
-                      <w:szCs w:val="28"/>
-                    </w:rPr>
-                  </m:ctrlPr>
-                </m:naryPr>
-                <m:sub>
-                  <m:r>
-                    <w:rPr>
-                      <w:rFonts w:ascii="Cambria Math" w:hAnsi="Cambria Math" w:cs="Times New Roman"/>
-                      <w:sz w:val="28"/>
-                      <w:szCs w:val="28"/>
-                    </w:rPr>
-                    <m:t>j=1</m:t>
-                  </m:r>
-                </m:sub>
-                <m:sup>
-                  <m:r>
-                    <w:rPr>
-                      <w:rFonts w:ascii="Cambria Math" w:hAnsi="Cambria Math" w:cs="Times New Roman"/>
-                      <w:sz w:val="28"/>
-                      <w:szCs w:val="28"/>
-                    </w:rPr>
-                    <m:t>n</m:t>
-                  </m:r>
-                </m:sup>
-                <m:e>
-                  <m:sSub>
-                    <m:sSubPr>
-                      <m:ctrlPr>
-                        <w:rPr>
-                          <w:rFonts w:ascii="Cambria Math" w:hAnsi="Cambria Math" w:cs="Times New Roman"/>
-                          <w:i/>
-                          <w:sz w:val="28"/>
-                          <w:szCs w:val="28"/>
-                        </w:rPr>
-                      </m:ctrlPr>
-                    </m:sSubPr>
-                    <m:e>
-                      <m:r>
-                        <w:rPr>
-                          <w:rFonts w:ascii="Cambria Math" w:hAnsi="Cambria Math" w:cs="Times New Roman"/>
-                          <w:sz w:val="28"/>
-                          <w:szCs w:val="28"/>
-                        </w:rPr>
-                        <m:t>d</m:t>
-                      </m:r>
-                    </m:e>
-                    <m:sub>
-                      <m:r>
-                        <w:rPr>
-                          <w:rFonts w:ascii="Cambria Math" w:hAnsi="Cambria Math" w:cs="Times New Roman"/>
-                          <w:sz w:val="28"/>
-                          <w:szCs w:val="28"/>
-                        </w:rPr>
-                        <m:t>i,j</m:t>
-                      </m:r>
-                    </m:sub>
-                  </m:sSub>
-                </m:e>
-              </m:nary>
-            </m:e>
-          </m:nary>
-          <m:sSub>
-            <m:sSubPr>
-              <m:ctrlPr>
-                <w:rPr>
-                  <w:rFonts w:ascii="Cambria Math" w:hAnsi="Cambria Math" w:cs="Times New Roman"/>
-                  <w:i/>
-                  <w:sz w:val="28"/>
-                  <w:szCs w:val="28"/>
-                </w:rPr>
-              </m:ctrlPr>
-            </m:sSubPr>
-            <m:e>
-              <m:r>
-                <w:rPr>
-                  <w:rFonts w:ascii="Cambria Math" w:hAnsi="Cambria Math" w:cs="Times New Roman"/>
-                  <w:sz w:val="28"/>
-                  <w:szCs w:val="28"/>
-                </w:rPr>
-                <m:t>c</m:t>
-              </m:r>
-            </m:e>
-            <m:sub>
-              <m:r>
-                <w:rPr>
-                  <w:rFonts w:ascii="Cambria Math" w:hAnsi="Cambria Math" w:cs="Times New Roman"/>
-                  <w:sz w:val="28"/>
-                  <w:szCs w:val="28"/>
-                </w:rPr>
-                <m:t>i,j</m:t>
-              </m:r>
-            </m:sub>
-          </m:sSub>
-        </m:oMath>
-      </m:oMathPara>
-    </w:p>
-    <w:p>
-      <w:pPr>
-        <w:spacing w:after="0" w:line="360" w:lineRule="auto"/>
-        <w:ind w:firstLine="709"/>
-        <w:jc w:val="both"/>
-        <w:rPr>
-          <w:rFonts w:ascii="Times New Roman" w:hAnsi="Times New Roman" w:cs="Times New Roman"/>
-          <w:sz w:val="28"/>
-          <w:szCs w:val="28"/>
-        </w:rPr>
-      </w:pPr>
-      <w:proofErr w:type="gramStart"/>
-      <w:r>
-        <w:rPr>
-          <w:rFonts w:ascii="Times New Roman" w:hAnsi="Times New Roman" w:cs="Times New Roman"/>
-          <w:sz w:val="28"/>
-          <w:szCs w:val="28"/>
-        </w:rPr>
-        <w:t xml:space="preserve">где </w:t>
+        <w:t xml:space="preserve">Исходные данные для решения задачи: количество вершин графа, </w:t>
+      </w:r>
+      <w:r>
+        <w:rPr>
+          <w:rFonts w:ascii="Times New Roman" w:hAnsi="Times New Roman" w:cs="Times New Roman"/>
+          <w:sz w:val="28"/>
+          <w:szCs w:val="28"/>
+        </w:rPr>
+        <w:t>матрица смежности с указанием количества рёбер между вершинами</w:t>
+      </w:r>
+      <w:r>
+        <w:rPr>
+          <w:rFonts w:ascii="Times New Roman" w:hAnsi="Times New Roman" w:cs="Times New Roman"/>
+          <w:sz w:val="28"/>
+          <w:szCs w:val="28"/>
+        </w:rPr>
+        <w:t xml:space="preserve">. </w:t>
+      </w:r>
+      <w:r>
+        <w:rPr>
+          <w:rFonts w:ascii="Times New Roman" w:hAnsi="Times New Roman" w:cs="Times New Roman"/>
+          <w:sz w:val="28"/>
+          <w:szCs w:val="28"/>
+        </w:rPr>
+        <w:t>Матрица смежности – матрица</w:t>
+      </w:r>
+      <w:r>
+        <w:rPr>
+          <w:rFonts w:ascii="Times New Roman" w:hAnsi="Times New Roman" w:cs="Times New Roman"/>
+          <w:sz w:val="28"/>
+          <w:szCs w:val="28"/>
+        </w:rPr>
+        <w:t xml:space="preserve"> </w:t>
       </w:r>
       <m:oMath>
+        <m:sSub>
+          <m:sSubPr>
+            <m:ctrlPr>
+              <w:rPr>
+                <w:rFonts w:ascii="Cambria Math" w:hAnsi="Cambria Math" w:cs="Times New Roman"/>
+                <w:i/>
+                <w:sz w:val="28"/>
+                <w:szCs w:val="28"/>
+              </w:rPr>
+            </m:ctrlPr>
+          </m:sSubPr>
+          <m:e>
+            <m:r>
+              <w:rPr>
+                <w:rFonts w:ascii="Cambria Math" w:hAnsi="Cambria Math" w:cs="Times New Roman"/>
+                <w:sz w:val="28"/>
+                <w:szCs w:val="28"/>
+              </w:rPr>
+              <m:t>D</m:t>
+            </m:r>
+          </m:e>
+          <m:sub>
+            <m:r>
+              <w:rPr>
+                <w:rFonts w:ascii="Cambria Math" w:hAnsi="Cambria Math" w:cs="Times New Roman"/>
+                <w:sz w:val="28"/>
+                <w:szCs w:val="28"/>
+              </w:rPr>
+              <m:t>i,j</m:t>
+            </m:r>
+          </m:sub>
+        </m:sSub>
         <m:r>
           <w:rPr>
             <w:rFonts w:ascii="Cambria Math" w:hAnsi="Cambria Math" w:cs="Times New Roman"/>
             <w:sz w:val="28"/>
             <w:szCs w:val="28"/>
           </w:rPr>
-          <m:t>n</m:t>
+          <m:t xml:space="preserve">, </m:t>
         </m:r>
+        <m:sSub>
+          <m:sSubPr>
+            <m:ctrlPr>
+              <w:rPr>
+                <w:rFonts w:ascii="Cambria Math" w:hAnsi="Cambria Math" w:cs="Times New Roman"/>
+                <w:i/>
+                <w:sz w:val="28"/>
+                <w:szCs w:val="28"/>
+              </w:rPr>
+            </m:ctrlPr>
+          </m:sSubPr>
+          <m:e>
+            <m:r>
+              <w:rPr>
+                <w:rFonts w:ascii="Cambria Math" w:hAnsi="Cambria Math" w:cs="Times New Roman"/>
+                <w:sz w:val="28"/>
+                <w:szCs w:val="28"/>
+                <w:lang w:val="en-US"/>
+              </w:rPr>
+              <m:t>d</m:t>
+            </m:r>
+          </m:e>
+          <m:sub>
+            <m:r>
+              <w:rPr>
+                <w:rFonts w:ascii="Cambria Math" w:hAnsi="Cambria Math" w:cs="Times New Roman"/>
+                <w:sz w:val="28"/>
+                <w:szCs w:val="28"/>
+              </w:rPr>
+              <m:t>i,j</m:t>
+            </m:r>
+            <m:r>
+              <w:rPr>
+                <w:rFonts w:ascii="Cambria Math" w:hAnsi="Cambria Math" w:cs="Times New Roman"/>
+                <w:sz w:val="28"/>
+                <w:szCs w:val="28"/>
+              </w:rPr>
+              <m:t xml:space="preserve"> </m:t>
+            </m:r>
+          </m:sub>
+        </m:sSub>
       </m:oMath>
       <w:r>
         <w:rPr>
-          <w:rFonts w:ascii="Times New Roman" w:hAnsi="Times New Roman" w:cs="Times New Roman"/>
-          <w:sz w:val="28"/>
-          <w:szCs w:val="28"/>
-        </w:rPr>
-        <w:t xml:space="preserve"> –</w:t>
+          <w:rFonts w:ascii="Times New Roman" w:eastAsiaTheme="minorEastAsia" w:hAnsi="Times New Roman" w:cs="Times New Roman"/>
+          <w:sz w:val="28"/>
+          <w:szCs w:val="28"/>
+        </w:rPr>
+        <w:t>элемент котор</w:t>
+      </w:r>
+      <w:bookmarkStart w:id="0" w:name="_GoBack"/>
+      <w:bookmarkEnd w:id="0"/>
+      <w:r>
+        <w:rPr>
+          <w:rFonts w:ascii="Times New Roman" w:eastAsiaTheme="minorEastAsia" w:hAnsi="Times New Roman" w:cs="Times New Roman"/>
+          <w:sz w:val="28"/>
+          <w:szCs w:val="28"/>
+        </w:rPr>
+        <w:t xml:space="preserve">ого равен количеству рёбер, соединяющих </w:t>
+      </w:r>
+      <w:proofErr w:type="gramStart"/>
+      <w:r>
+        <w:rPr>
+          <w:rFonts w:ascii="Times New Roman" w:eastAsiaTheme="minorEastAsia" w:hAnsi="Times New Roman" w:cs="Times New Roman"/>
+          <w:sz w:val="28"/>
+          <w:szCs w:val="28"/>
+        </w:rPr>
+        <w:t xml:space="preserve">вершины </w:t>
+      </w:r>
+      <m:oMath>
+        <m:sSub>
+          <m:sSubPr>
+            <m:ctrlPr>
+              <w:rPr>
+                <w:rFonts w:ascii="Cambria Math" w:hAnsi="Cambria Math" w:cs="Times New Roman"/>
+                <w:i/>
+                <w:sz w:val="28"/>
+                <w:szCs w:val="28"/>
+              </w:rPr>
+            </m:ctrlPr>
+          </m:sSubPr>
+          <m:e>
+            <m:r>
+              <w:rPr>
+                <w:rFonts w:ascii="Cambria Math" w:hAnsi="Cambria Math" w:cs="Times New Roman"/>
+                <w:sz w:val="28"/>
+                <w:szCs w:val="28"/>
+              </w:rPr>
+              <m:t>d</m:t>
+            </m:r>
+          </m:e>
+          <m:sub>
+            <m:r>
+              <w:rPr>
+                <w:rFonts w:ascii="Cambria Math" w:hAnsi="Cambria Math" w:cs="Times New Roman"/>
+                <w:sz w:val="28"/>
+                <w:szCs w:val="28"/>
+                <w:lang w:val="en-US"/>
+              </w:rPr>
+              <m:t>i</m:t>
+            </m:r>
+          </m:sub>
+        </m:sSub>
+      </m:oMath>
+      <w:r>
+        <w:rPr>
+          <w:rFonts w:ascii="Times New Roman" w:eastAsiaTheme="minorEastAsia" w:hAnsi="Times New Roman" w:cs="Times New Roman"/>
+          <w:sz w:val="28"/>
+          <w:szCs w:val="28"/>
+        </w:rPr>
+        <w:t xml:space="preserve"> и</w:t>
       </w:r>
       <w:proofErr w:type="gramEnd"/>
       <w:r>
         <w:rPr>
-          <w:rFonts w:ascii="Times New Roman" w:hAnsi="Times New Roman" w:cs="Times New Roman"/>
+          <w:rFonts w:ascii="Times New Roman" w:eastAsiaTheme="minorEastAsia" w:hAnsi="Times New Roman" w:cs="Times New Roman"/>
           <w:sz w:val="28"/>
           <w:szCs w:val="28"/>
         </w:rPr>
         <w:t xml:space="preserve"> </w:t>
-      </w:r>
-      <w:r>
-        <w:rPr>
-          <w:rFonts w:ascii="Times New Roman" w:hAnsi="Times New Roman" w:cs="Times New Roman"/>
-          <w:sz w:val="28"/>
-          <w:szCs w:val="28"/>
-        </w:rPr>
-        <w:t xml:space="preserve">количество вершин графа, </w:t>
       </w:r>
       <m:oMath>
         <m:sSub>
@@ -426,7 +471,7 @@
                 <w:sz w:val="28"/>
                 <w:szCs w:val="28"/>
               </w:rPr>
-              <m:t>i,j</m:t>
+              <m:t>j</m:t>
             </m:r>
           </m:sub>
         </m:sSub>
@@ -437,213 +482,23 @@
           <w:sz w:val="28"/>
           <w:szCs w:val="28"/>
         </w:rPr>
+        <w:t>.</w:t>
+      </w:r>
+      <w:r>
+        <w:rPr>
+          <w:rFonts w:ascii="Times New Roman" w:hAnsi="Times New Roman" w:cs="Times New Roman"/>
+          <w:sz w:val="28"/>
+          <w:szCs w:val="28"/>
+        </w:rPr>
         <w:t xml:space="preserve"> </w:t>
       </w:r>
       <w:r>
         <w:rPr>
-          <w:rFonts w:ascii="Times New Roman" w:eastAsiaTheme="minorEastAsia" w:hAnsi="Times New Roman" w:cs="Times New Roman"/>
-          <w:sz w:val="28"/>
-          <w:szCs w:val="28"/>
-        </w:rPr>
-        <w:t>–</w:t>
-      </w:r>
-      <w:r>
-        <w:rPr>
-          <w:rFonts w:ascii="Times New Roman" w:eastAsiaTheme="minorEastAsia" w:hAnsi="Times New Roman" w:cs="Times New Roman"/>
-          <w:sz w:val="28"/>
-          <w:szCs w:val="28"/>
-        </w:rPr>
-        <w:t xml:space="preserve"> </w:t>
-      </w:r>
-      <w:r>
-        <w:rPr>
-          <w:rFonts w:ascii="Times New Roman" w:eastAsiaTheme="minorEastAsia" w:hAnsi="Times New Roman" w:cs="Times New Roman"/>
-          <w:sz w:val="28"/>
-          <w:szCs w:val="28"/>
-        </w:rPr>
-        <w:t xml:space="preserve">расстояние между </w:t>
-      </w:r>
-      <m:oMath>
-        <m:r>
-          <w:rPr>
-            <w:rFonts w:ascii="Cambria Math" w:eastAsiaTheme="minorEastAsia" w:hAnsi="Cambria Math" w:cs="Times New Roman"/>
-            <w:sz w:val="28"/>
-            <w:szCs w:val="28"/>
-            <w:lang w:val="en-US"/>
-          </w:rPr>
-          <m:t>i</m:t>
-        </m:r>
-      </m:oMath>
-      <w:r>
-        <w:rPr>
-          <w:rFonts w:ascii="Times New Roman" w:eastAsiaTheme="minorEastAsia" w:hAnsi="Times New Roman" w:cs="Times New Roman"/>
-          <w:sz w:val="28"/>
-          <w:szCs w:val="28"/>
-        </w:rPr>
-        <w:t xml:space="preserve"> </w:t>
-      </w:r>
-      <w:r>
-        <w:rPr>
-          <w:rFonts w:ascii="Times New Roman" w:eastAsiaTheme="minorEastAsia" w:hAnsi="Times New Roman" w:cs="Times New Roman"/>
-          <w:sz w:val="28"/>
-          <w:szCs w:val="28"/>
-        </w:rPr>
-        <w:t xml:space="preserve">и </w:t>
-      </w:r>
-      <m:oMath>
-        <m:r>
-          <w:rPr>
-            <w:rFonts w:ascii="Cambria Math" w:eastAsiaTheme="minorEastAsia" w:hAnsi="Cambria Math" w:cs="Times New Roman"/>
-            <w:sz w:val="28"/>
-            <w:szCs w:val="28"/>
-          </w:rPr>
-          <m:t>j</m:t>
-        </m:r>
-      </m:oMath>
-      <w:r>
-        <w:rPr>
-          <w:rFonts w:ascii="Times New Roman" w:eastAsiaTheme="minorEastAsia" w:hAnsi="Times New Roman" w:cs="Times New Roman"/>
-          <w:sz w:val="28"/>
-          <w:szCs w:val="28"/>
-        </w:rPr>
-        <w:t xml:space="preserve"> </w:t>
-      </w:r>
-      <w:r>
-        <w:rPr>
-          <w:rFonts w:ascii="Times New Roman" w:eastAsiaTheme="minorEastAsia" w:hAnsi="Times New Roman" w:cs="Times New Roman"/>
-          <w:sz w:val="28"/>
-          <w:szCs w:val="28"/>
-        </w:rPr>
-        <w:t>положениями</w:t>
-      </w:r>
-      <w:r>
-        <w:rPr>
-          <w:rFonts w:ascii="Times New Roman" w:eastAsiaTheme="minorEastAsia" w:hAnsi="Times New Roman" w:cs="Times New Roman"/>
-          <w:sz w:val="28"/>
-          <w:szCs w:val="28"/>
-        </w:rPr>
-        <w:t xml:space="preserve"> </w:t>
-      </w:r>
-      <w:r>
-        <w:rPr>
-          <w:rFonts w:ascii="Times New Roman" w:eastAsiaTheme="minorEastAsia" w:hAnsi="Times New Roman" w:cs="Times New Roman"/>
-          <w:sz w:val="28"/>
-          <w:szCs w:val="28"/>
-        </w:rPr>
-        <w:t xml:space="preserve">в линейке, </w:t>
-      </w:r>
-      <m:oMath>
-        <m:sSub>
-          <m:sSubPr>
-            <m:ctrlPr>
-              <w:rPr>
-                <w:rFonts w:ascii="Cambria Math" w:hAnsi="Cambria Math" w:cs="Times New Roman"/>
-                <w:i/>
-                <w:sz w:val="28"/>
-                <w:szCs w:val="28"/>
-              </w:rPr>
-            </m:ctrlPr>
-          </m:sSubPr>
-          <m:e>
-            <m:r>
-              <w:rPr>
-                <w:rFonts w:ascii="Cambria Math" w:hAnsi="Cambria Math" w:cs="Times New Roman"/>
-                <w:sz w:val="28"/>
-                <w:szCs w:val="28"/>
-                <w:lang w:val="en-US"/>
-              </w:rPr>
-              <m:t>c</m:t>
-            </m:r>
-          </m:e>
-          <m:sub>
-            <m:r>
-              <w:rPr>
-                <w:rFonts w:ascii="Cambria Math" w:hAnsi="Cambria Math" w:cs="Times New Roman"/>
-                <w:sz w:val="28"/>
-                <w:szCs w:val="28"/>
-              </w:rPr>
-              <m:t>i,j</m:t>
-            </m:r>
-          </m:sub>
-        </m:sSub>
-      </m:oMath>
-      <w:r>
-        <w:rPr>
-          <w:rFonts w:ascii="Times New Roman" w:eastAsiaTheme="minorEastAsia" w:hAnsi="Times New Roman" w:cs="Times New Roman"/>
-          <w:sz w:val="28"/>
-          <w:szCs w:val="28"/>
-        </w:rPr>
-        <w:t xml:space="preserve"> </w:t>
-      </w:r>
-      <w:r>
-        <w:rPr>
-          <w:rFonts w:ascii="Times New Roman" w:eastAsiaTheme="minorEastAsia" w:hAnsi="Times New Roman" w:cs="Times New Roman"/>
-          <w:sz w:val="28"/>
-          <w:szCs w:val="28"/>
-        </w:rPr>
-        <w:t>– количество рёбер между вершинами.</w:t>
-      </w:r>
-    </w:p>
-    <w:p>
-      <w:pPr>
-        <w:spacing w:after="0" w:line="360" w:lineRule="auto"/>
-        <w:ind w:firstLine="709"/>
-        <w:jc w:val="both"/>
-        <w:rPr>
-          <w:rFonts w:ascii="Times New Roman" w:hAnsi="Times New Roman" w:cs="Times New Roman"/>
-          <w:sz w:val="28"/>
-          <w:szCs w:val="28"/>
-        </w:rPr>
-      </w:pPr>
-      <w:r>
-        <w:rPr>
-          <w:rFonts w:ascii="Times New Roman" w:hAnsi="Times New Roman" w:cs="Times New Roman"/>
-          <w:sz w:val="28"/>
-          <w:szCs w:val="28"/>
-        </w:rPr>
-        <w:t xml:space="preserve">Исходные данные для решения задачи: количество вершин графа, </w:t>
-      </w:r>
-      <w:r>
-        <w:rPr>
-          <w:rFonts w:ascii="Times New Roman" w:hAnsi="Times New Roman" w:cs="Times New Roman"/>
-          <w:sz w:val="28"/>
-          <w:szCs w:val="28"/>
-        </w:rPr>
-        <w:t>матрица смежности с указанием количества рёбер между вершинами</w:t>
-      </w:r>
-      <w:r>
-        <w:rPr>
-          <w:rFonts w:ascii="Times New Roman" w:hAnsi="Times New Roman" w:cs="Times New Roman"/>
-          <w:sz w:val="28"/>
-          <w:szCs w:val="28"/>
-        </w:rPr>
-        <w:t>. Вместо матрицы смежности можно перечислить все рёб</w:t>
-      </w:r>
-      <w:r>
-        <w:rPr>
-          <w:rFonts w:ascii="Times New Roman" w:hAnsi="Times New Roman" w:cs="Times New Roman"/>
-          <w:sz w:val="28"/>
-          <w:szCs w:val="28"/>
-        </w:rPr>
-        <w:t xml:space="preserve">ра графа в виде двоек чисел, указывающих на вершины, которые это ребро соединяет, но матрица смежности удобнее, в ней сразу можно учесть </w:t>
-      </w:r>
-      <w:proofErr w:type="spellStart"/>
-      <w:r>
-        <w:rPr>
-          <w:rFonts w:ascii="Times New Roman" w:hAnsi="Times New Roman" w:cs="Times New Roman"/>
-          <w:sz w:val="28"/>
-          <w:szCs w:val="28"/>
-        </w:rPr>
-        <w:t>мультиграф</w:t>
-      </w:r>
-      <w:proofErr w:type="spellEnd"/>
-      <w:r>
-        <w:rPr>
-          <w:rFonts w:ascii="Times New Roman" w:hAnsi="Times New Roman" w:cs="Times New Roman"/>
-          <w:sz w:val="28"/>
-          <w:szCs w:val="28"/>
-        </w:rPr>
-        <w:t>, а представлять матрицу мы будем в виде двумерного массива. Далее представлен пример графа и его размещения на линейке:</w:t>
+          <w:rFonts w:ascii="Times New Roman" w:hAnsi="Times New Roman" w:cs="Times New Roman"/>
+          <w:sz w:val="28"/>
+          <w:szCs w:val="28"/>
+        </w:rPr>
+        <w:t>Далее представлен пример графа и его размещения на линейке:</w:t>
       </w:r>
     </w:p>
     <w:p>
@@ -683,7 +538,7 @@
             <v:path o:extrusionok="f" gradientshapeok="t" o:connecttype="rect"/>
             <o:lock v:ext="edit" aspectratio="t"/>
           </v:shapetype>
-          <v:shape id="_x0000_i1025" type="#_x0000_t75" style="width:396.7pt;height:166.4pt">
+          <v:shape id="_x0000_i1025" type="#_x0000_t75" style="width:396.95pt;height:166.55pt">
             <v:imagedata r:id="rId5" o:title="Новый точечный рисунок"/>
           </v:shape>
         </w:pict>
@@ -706,7 +561,6 @@
           <w:sz w:val="28"/>
           <w:szCs w:val="28"/>
         </w:rPr>
-        <w:lastRenderedPageBreak/>
         <w:t>В результате мы должны получить оптимальные позиции вершин графа на линейке</w:t>
       </w:r>
       <w:r>
@@ -1272,26 +1126,8 @@
           <w:sz w:val="28"/>
           <w:szCs w:val="28"/>
         </w:rPr>
-        <w:t xml:space="preserve"> </w:t>
-      </w:r>
-      <w:r>
-        <w:rPr>
-          <w:rFonts w:ascii="Times New Roman" w:hAnsi="Times New Roman" w:cs="Times New Roman"/>
-          <w:sz w:val="28"/>
-          <w:szCs w:val="28"/>
-        </w:rPr>
-        <w:t>96</w:t>
-      </w:r>
-      <w:r>
-        <w:rPr>
-          <w:rFonts w:ascii="Times New Roman" w:hAnsi="Times New Roman" w:cs="Times New Roman"/>
-          <w:sz w:val="28"/>
-          <w:szCs w:val="28"/>
-        </w:rPr>
-        <w:t xml:space="preserve"> с.</w:t>
-      </w:r>
-      <w:bookmarkStart w:id="0" w:name="_GoBack"/>
-      <w:bookmarkEnd w:id="0"/>
+        <w:t xml:space="preserve"> 96 с.</w:t>
+      </w:r>
     </w:p>
     <w:p>
       <w:pPr>
@@ -1384,15 +1220,7 @@
           <w:sz w:val="28"/>
           <w:szCs w:val="28"/>
         </w:rPr>
-        <w:t>:</w:t>
-      </w:r>
-      <w:r>
-        <w:rPr>
-          <w:rFonts w:ascii="Times New Roman" w:hAnsi="Times New Roman" w:cs="Times New Roman"/>
-          <w:sz w:val="28"/>
-          <w:szCs w:val="28"/>
-        </w:rPr>
-        <w:t xml:space="preserve"> </w:t>
+        <w:t xml:space="preserve">: </w:t>
       </w:r>
       <w:r>
         <w:rPr>

</xml_diff>